<commit_message>
Updating adena.work to adena.dev links.
</commit_message>
<xml_diff>
--- a/CV English.docx
+++ b/CV English.docx
@@ -82,50 +82,66 @@
         </w:rPr>
         <w:t>https:</w:t>
       </w:r>
+      <w:r>
+        <w:rPr>
+          <w:rFonts w:ascii="Raleway" w:hAnsi="Raleway"/>
+          <w:spacing w:val="-90"/>
+          <w:kern w:val="16"/>
+          <w:sz w:val="28"/>
+          <w:szCs w:val="28"/>
+        </w:rPr>
+        <w:t>/</w:t>
+      </w:r>
+      <w:r>
+        <w:rPr>
+          <w:rFonts w:ascii="Raleway" w:hAnsi="Raleway"/>
+          <w:kern w:val="16"/>
+          <w:sz w:val="28"/>
+        </w:rPr>
+        <w:t>/</w:t>
+      </w:r>
+      <w:r>
+        <w:rPr>
+          <w:rFonts w:ascii="Raleway" w:hAnsi="Raleway"/>
+          <w:kern w:val="16"/>
+          <w:sz w:val="28"/>
+        </w:rPr>
+        <w:t>adena.</w:t>
+      </w:r>
+      <w:r>
+        <w:rPr>
+          <w:rFonts w:ascii="Raleway" w:hAnsi="Raleway"/>
+          <w:kern w:val="16"/>
+          <w:sz w:val="28"/>
+        </w:rPr>
+        <w:t>dev</w:t>
+      </w:r>
+    </w:p>
+    <w:p>
+      <w:pPr>
+        <w:rPr>
+          <w:rFonts w:ascii="Raleway" w:hAnsi="Raleway"/>
+          <w:kern w:val="16"/>
+          <w:sz w:val="28"/>
+        </w:rPr>
+      </w:pPr>
+      <w:r>
+        <w:rPr>
+          <w:rFonts w:ascii="Raleway" w:hAnsi="Raleway"/>
+          <w:kern w:val="16"/>
+          <w:sz w:val="28"/>
+        </w:rPr>
+        <w:t>+33 6 46 74 6</w:t>
+      </w:r>
       <w:bookmarkStart w:id="0" w:name="_GoBack"/>
       <w:bookmarkEnd w:id="0"/>
       <w:r>
         <w:rPr>
           <w:rFonts w:ascii="Raleway" w:hAnsi="Raleway"/>
-          <w:spacing w:val="-90"/>
           <w:kern w:val="16"/>
           <w:sz w:val="28"/>
-          <w:szCs w:val="28"/>
-        </w:rPr>
-        <w:t>/</w:t>
-      </w:r>
-      <w:r>
-        <w:rPr>
-          <w:rFonts w:ascii="Raleway" w:hAnsi="Raleway"/>
-          <w:kern w:val="16"/>
-          <w:sz w:val="28"/>
-        </w:rPr>
-        <w:t>/</w:t>
-      </w:r>
-      <w:r>
-        <w:rPr>
-          <w:rFonts w:ascii="Raleway" w:hAnsi="Raleway"/>
-          <w:kern w:val="16"/>
-          <w:sz w:val="28"/>
-        </w:rPr>
-        <w:t>adena.work</w:t>
-      </w:r>
-    </w:p>
-    <w:p>
-      <w:pPr>
-        <w:rPr>
-          <w:rFonts w:ascii="Raleway" w:hAnsi="Raleway"/>
-          <w:kern w:val="16"/>
-          <w:sz w:val="28"/>
-        </w:rPr>
-      </w:pPr>
-      <w:r>
-        <w:rPr>
-          <w:rFonts w:ascii="Raleway" w:hAnsi="Raleway"/>
-          <w:kern w:val="16"/>
-          <w:sz w:val="28"/>
-        </w:rPr>
-        <w:t xml:space="preserve">+33 6 46 74 60 21 </w:t>
+        </w:rPr>
+        <w:t xml:space="preserve">0 21 </w:t>
       </w:r>
       <w:r>
         <w:rPr>
@@ -1335,25 +1351,7 @@
           <w:color w:val="000000"/>
           <w:szCs w:val="27"/>
         </w:rPr>
-        <w:t xml:space="preserve">rchitectural design, UI/UX design proposition and active development of a new, React-based project to create an extensible web application for managing recurring onboard tasks to </w:t>
-      </w:r>
-      <w:proofErr w:type="gramStart"/>
-      <w:r>
-        <w:rPr>
-          <w:rFonts w:ascii="Raleway" w:hAnsi="Raleway" w:cs="Times New Roman"/>
-          <w:color w:val="000000"/>
-          <w:szCs w:val="27"/>
-        </w:rPr>
-        <w:t>be performed</w:t>
-      </w:r>
-      <w:proofErr w:type="gramEnd"/>
-      <w:r>
-        <w:rPr>
-          <w:rFonts w:ascii="Raleway" w:hAnsi="Raleway" w:cs="Times New Roman"/>
-          <w:color w:val="000000"/>
-          <w:szCs w:val="27"/>
-        </w:rPr>
-        <w:t xml:space="preserve"> by the crew.</w:t>
+        <w:t>rchitectural design, UI/UX design proposition and active development of a new, React-based project to create an extensible web application for managing recurring onboard tasks to be performed by the crew.</w:t>
       </w:r>
     </w:p>
     <w:p>
@@ -1432,7 +1430,6 @@
         </w:rPr>
         <w:t>ize: </w:t>
       </w:r>
-      <w:proofErr w:type="gramStart"/>
       <w:r>
         <w:rPr>
           <w:rFonts w:ascii="Raleway" w:eastAsia="Times New Roman" w:hAnsi="Raleway" w:cs="Times New Roman"/>
@@ -1441,18 +1438,7 @@
           <w:color w:val="000000"/>
           <w:szCs w:val="27"/>
         </w:rPr>
-        <w:t>2</w:t>
-      </w:r>
-      <w:proofErr w:type="gramEnd"/>
-      <w:r>
-        <w:rPr>
-          <w:rFonts w:ascii="Raleway" w:eastAsia="Times New Roman" w:hAnsi="Raleway" w:cs="Times New Roman"/>
-          <w:b/>
-          <w:bCs/>
-          <w:color w:val="000000"/>
-          <w:szCs w:val="27"/>
-        </w:rPr>
-        <w:t xml:space="preserve"> people</w:t>
+        <w:t>2 people</w:t>
       </w:r>
     </w:p>
     <w:p>
@@ -1661,25 +1647,7 @@
           <w:color w:val="000000"/>
           <w:szCs w:val="27"/>
         </w:rPr>
-        <w:t xml:space="preserve">Modules I actively participated </w:t>
-      </w:r>
-      <w:proofErr w:type="gramStart"/>
-      <w:r>
-        <w:rPr>
-          <w:rFonts w:ascii="Raleway" w:hAnsi="Raleway" w:cs="Times New Roman"/>
-          <w:color w:val="000000"/>
-          <w:szCs w:val="27"/>
-        </w:rPr>
-        <w:t>in</w:t>
-      </w:r>
-      <w:proofErr w:type="gramEnd"/>
-      <w:r>
-        <w:rPr>
-          <w:rFonts w:ascii="Raleway" w:hAnsi="Raleway" w:cs="Times New Roman"/>
-          <w:color w:val="000000"/>
-          <w:szCs w:val="27"/>
-        </w:rPr>
-        <w:t>:</w:t>
+        <w:t>Modules I actively participated in:</w:t>
       </w:r>
     </w:p>
     <w:p>
@@ -2255,23 +2223,7 @@
           <w:rFonts w:ascii="Raleway" w:hAnsi="Raleway"/>
           <w:kern w:val="16"/>
         </w:rPr>
-        <w:t xml:space="preserve">Involved in project management between June 2017 and June 2018 – </w:t>
-      </w:r>
-      <w:proofErr w:type="gramStart"/>
-      <w:r>
-        <w:rPr>
-          <w:rFonts w:ascii="Raleway" w:hAnsi="Raleway"/>
-          <w:kern w:val="16"/>
-        </w:rPr>
-        <w:t>4</w:t>
-      </w:r>
-      <w:proofErr w:type="gramEnd"/>
-      <w:r>
-        <w:rPr>
-          <w:rFonts w:ascii="Raleway" w:hAnsi="Raleway"/>
-          <w:kern w:val="16"/>
-        </w:rPr>
-        <w:t xml:space="preserve"> team members reported to me.</w:t>
+        <w:t>Involved in project management between June 2017 and June 2018 – 4 team members reported to me.</w:t>
       </w:r>
     </w:p>
     <w:p>
@@ -2455,7 +2407,6 @@
         <w:t xml:space="preserve">Systemax SBS Hungary </w:t>
       </w:r>
       <w:proofErr w:type="spellStart"/>
-      <w:proofErr w:type="gramStart"/>
       <w:r>
         <w:rPr>
           <w:rFonts w:ascii="Raleway" w:hAnsi="Raleway"/>
@@ -2471,25 +2422,16 @@
           <w:i/>
           <w:kern w:val="16"/>
         </w:rPr>
-        <w:t>.,</w:t>
-      </w:r>
-      <w:proofErr w:type="gramEnd"/>
-      <w:r>
+        <w:t>., Budapest, Hungary / Paris, France</w:t>
+      </w:r>
+    </w:p>
+    <w:p>
+      <w:pPr>
         <w:rPr>
           <w:rFonts w:ascii="Raleway" w:hAnsi="Raleway"/>
           <w:i/>
           <w:kern w:val="16"/>
         </w:rPr>
-        <w:t xml:space="preserve"> Budapest, Hungary / Paris, France</w:t>
-      </w:r>
-    </w:p>
-    <w:p>
-      <w:pPr>
-        <w:rPr>
-          <w:rFonts w:ascii="Raleway" w:hAnsi="Raleway"/>
-          <w:i/>
-          <w:kern w:val="16"/>
-        </w:rPr>
       </w:pPr>
     </w:p>
     <w:p>
@@ -2530,23 +2472,7 @@
           <w:rFonts w:ascii="Raleway" w:hAnsi="Raleway"/>
           <w:kern w:val="16"/>
         </w:rPr>
-        <w:t xml:space="preserve">Developed several parts of a module which was responsible for big data importing - performance was the key. The goal was to import and process millions of products, photos, </w:t>
-      </w:r>
-      <w:proofErr w:type="gramStart"/>
-      <w:r>
-        <w:rPr>
-          <w:rFonts w:ascii="Raleway" w:hAnsi="Raleway"/>
-          <w:kern w:val="16"/>
-        </w:rPr>
-        <w:t>additional</w:t>
-      </w:r>
-      <w:proofErr w:type="gramEnd"/>
-      <w:r>
-        <w:rPr>
-          <w:rFonts w:ascii="Raleway" w:hAnsi="Raleway"/>
-          <w:kern w:val="16"/>
-        </w:rPr>
-        <w:t xml:space="preserve"> data for the shortest period of time.</w:t>
+        <w:t>Developed several parts of a module which was responsible for big data importing - performance was the key. The goal was to import and process millions of products, photos, additional data for the shortest period of time.</w:t>
       </w:r>
     </w:p>
     <w:p>
@@ -2571,23 +2497,13 @@
         </w:rPr>
         <w:t xml:space="preserve">Team size: </w:t>
       </w:r>
-      <w:proofErr w:type="gramStart"/>
-      <w:r>
-        <w:rPr>
-          <w:rFonts w:ascii="Raleway" w:hAnsi="Raleway"/>
-          <w:b/>
-          <w:kern w:val="16"/>
-        </w:rPr>
-        <w:t>4</w:t>
-      </w:r>
-      <w:proofErr w:type="gramEnd"/>
-      <w:r>
-        <w:rPr>
-          <w:rFonts w:ascii="Raleway" w:hAnsi="Raleway"/>
-          <w:b/>
-          <w:kern w:val="16"/>
-        </w:rPr>
-        <w:t xml:space="preserve"> people</w:t>
+      <w:r>
+        <w:rPr>
+          <w:rFonts w:ascii="Raleway" w:hAnsi="Raleway"/>
+          <w:b/>
+          <w:kern w:val="16"/>
+        </w:rPr>
+        <w:t>4 people</w:t>
       </w:r>
     </w:p>
     <w:p>
@@ -2758,7 +2674,6 @@
         <w:t xml:space="preserve"> </w:t>
       </w:r>
       <w:proofErr w:type="spellStart"/>
-      <w:proofErr w:type="gramStart"/>
       <w:r>
         <w:rPr>
           <w:rFonts w:ascii="Raleway" w:hAnsi="Raleway"/>
@@ -2774,16 +2689,7 @@
           <w:i/>
           <w:kern w:val="16"/>
         </w:rPr>
-        <w:t>.,</w:t>
-      </w:r>
-      <w:proofErr w:type="gramEnd"/>
-      <w:r>
-        <w:rPr>
-          <w:rFonts w:ascii="Raleway" w:hAnsi="Raleway"/>
-          <w:i/>
-          <w:kern w:val="16"/>
-        </w:rPr>
-        <w:t xml:space="preserve"> Budapest, Hungary</w:t>
+        <w:t>., Budapest, Hungary</w:t>
       </w:r>
     </w:p>
     <w:p>
@@ -3019,7 +2925,6 @@
         <w:t xml:space="preserve"> </w:t>
       </w:r>
       <w:proofErr w:type="spellStart"/>
-      <w:proofErr w:type="gramStart"/>
       <w:r>
         <w:rPr>
           <w:rFonts w:ascii="Raleway" w:hAnsi="Raleway"/>
@@ -3035,25 +2940,16 @@
           <w:i/>
           <w:kern w:val="16"/>
         </w:rPr>
-        <w:t>.,</w:t>
-      </w:r>
-      <w:proofErr w:type="gramEnd"/>
-      <w:r>
+        <w:t>., Szeged, Hungary</w:t>
+      </w:r>
+    </w:p>
+    <w:p>
+      <w:pPr>
         <w:rPr>
           <w:rFonts w:ascii="Raleway" w:hAnsi="Raleway"/>
           <w:i/>
           <w:kern w:val="16"/>
         </w:rPr>
-        <w:t xml:space="preserve"> Szeged, Hungary</w:t>
-      </w:r>
-    </w:p>
-    <w:p>
-      <w:pPr>
-        <w:rPr>
-          <w:rFonts w:ascii="Raleway" w:hAnsi="Raleway"/>
-          <w:i/>
-          <w:kern w:val="16"/>
-        </w:rPr>
       </w:pPr>
     </w:p>
     <w:p>
@@ -3095,23 +2991,13 @@
         </w:rPr>
         <w:t xml:space="preserve">Team size: </w:t>
       </w:r>
-      <w:proofErr w:type="gramStart"/>
-      <w:r>
-        <w:rPr>
-          <w:rFonts w:ascii="Raleway" w:hAnsi="Raleway"/>
-          <w:b/>
-          <w:kern w:val="16"/>
-        </w:rPr>
-        <w:t>3</w:t>
-      </w:r>
-      <w:proofErr w:type="gramEnd"/>
-      <w:r>
-        <w:rPr>
-          <w:rFonts w:ascii="Raleway" w:hAnsi="Raleway"/>
-          <w:b/>
-          <w:kern w:val="16"/>
-        </w:rPr>
-        <w:t xml:space="preserve"> people</w:t>
+      <w:r>
+        <w:rPr>
+          <w:rFonts w:ascii="Raleway" w:hAnsi="Raleway"/>
+          <w:b/>
+          <w:kern w:val="16"/>
+        </w:rPr>
+        <w:t>3 people</w:t>
       </w:r>
     </w:p>
     <w:p>
@@ -4357,7 +4243,7 @@
 </file>
 
 <file path=customXml/itemProps1.xml><?xml version="1.0" encoding="utf-8"?>
-<ds:datastoreItem xmlns:ds="http://schemas.openxmlformats.org/officeDocument/2006/customXml" ds:itemID="{B9E04D43-85E1-44FE-B9EA-FC484CF40DD1}">
+<ds:datastoreItem xmlns:ds="http://schemas.openxmlformats.org/officeDocument/2006/customXml" ds:itemID="{191843EC-553F-4A70-B58D-E030F489B440}">
   <ds:schemaRefs>
     <ds:schemaRef ds:uri="http://schemas.openxmlformats.org/officeDocument/2006/bibliography"/>
   </ds:schemaRefs>

</xml_diff>

<commit_message>
Updating the CV itself
</commit_message>
<xml_diff>
--- a/CV English.docx
+++ b/CV English.docx
@@ -80,7 +80,6 @@
           <w:rFonts w:ascii="Raleway" w:hAnsi="Raleway"/>
           <w:kern w:val="16"/>
           <w:sz w:val="28"/>
-          <w:lang w:val="pt-PT"/>
         </w:rPr>
       </w:pPr>
       <w:r>
@@ -88,7 +87,6 @@
           <w:rFonts w:ascii="Raleway" w:hAnsi="Raleway"/>
           <w:kern w:val="16"/>
           <w:sz w:val="28"/>
-          <w:lang w:val="pt-PT"/>
         </w:rPr>
         <w:t>https:</w:t>
       </w:r>
@@ -99,7 +97,6 @@
           <w:kern w:val="16"/>
           <w:sz w:val="28"/>
           <w:szCs w:val="28"/>
-          <w:lang w:val="pt-PT"/>
         </w:rPr>
         <w:t>/</w:t>
       </w:r>
@@ -108,7 +105,6 @@
           <w:rFonts w:ascii="Raleway" w:hAnsi="Raleway"/>
           <w:kern w:val="16"/>
           <w:sz w:val="28"/>
-          <w:lang w:val="pt-PT"/>
         </w:rPr>
         <w:t>/</w:t>
       </w:r>
@@ -117,7 +113,6 @@
           <w:rFonts w:ascii="Raleway" w:hAnsi="Raleway"/>
           <w:kern w:val="16"/>
           <w:sz w:val="28"/>
-          <w:lang w:val="pt-PT"/>
         </w:rPr>
         <w:t>adena.dev</w:t>
       </w:r>
@@ -656,14 +651,7 @@
                 <w:rFonts w:ascii="Raleway" w:hAnsi="Raleway"/>
                 <w:kern w:val="16"/>
               </w:rPr>
-              <w:t xml:space="preserve"> </w:t>
-            </w:r>
-            <w:r>
-              <w:rPr>
-                <w:rFonts w:ascii="Raleway" w:hAnsi="Raleway"/>
-                <w:kern w:val="16"/>
-              </w:rPr>
-              <w:t>Legacy</w:t>
+              <w:t xml:space="preserve"> Legacy</w:t>
             </w:r>
             <w:r>
               <w:rPr>
@@ -1200,6 +1188,50 @@
           </w:p>
         </w:tc>
       </w:tr>
+      <w:tr>
+        <w:tc>
+          <w:tcPr>
+            <w:tcW w:w="2660" w:type="dxa"/>
+          </w:tcPr>
+          <w:p>
+            <w:pPr>
+              <w:rPr>
+                <w:rFonts w:ascii="Raleway" w:hAnsi="Raleway"/>
+                <w:b/>
+                <w:kern w:val="16"/>
+              </w:rPr>
+            </w:pPr>
+            <w:r>
+              <w:rPr>
+                <w:rFonts w:ascii="Raleway" w:hAnsi="Raleway"/>
+                <w:b/>
+                <w:kern w:val="16"/>
+              </w:rPr>
+              <w:t>MULTIMEDIA</w:t>
+            </w:r>
+          </w:p>
+        </w:tc>
+        <w:tc>
+          <w:tcPr>
+            <w:tcW w:w="5856" w:type="dxa"/>
+          </w:tcPr>
+          <w:p>
+            <w:pPr>
+              <w:rPr>
+                <w:rFonts w:ascii="Raleway" w:hAnsi="Raleway"/>
+                <w:kern w:val="16"/>
+              </w:rPr>
+            </w:pPr>
+            <w:r>
+              <w:rPr>
+                <w:rFonts w:ascii="Raleway" w:hAnsi="Raleway"/>
+                <w:kern w:val="16"/>
+              </w:rPr>
+              <w:t>Sound Forge, GarageBand, Final Cut Pro</w:t>
+            </w:r>
+          </w:p>
+        </w:tc>
+      </w:tr>
     </w:tbl>
     <w:p>
       <w:pPr>
@@ -1336,7 +1368,6 @@
           <w:rFonts w:ascii="Raleway" w:hAnsi="Raleway"/>
           <w:i/>
           <w:kern w:val="16"/>
-          <w:lang w:val="pt-PT"/>
         </w:rPr>
       </w:pPr>
       <w:r>
@@ -1344,7 +1375,6 @@
           <w:rFonts w:ascii="Raleway" w:hAnsi="Raleway"/>
           <w:i/>
           <w:kern w:val="16"/>
-          <w:lang w:val="pt-PT"/>
         </w:rPr>
         <w:t>Silversea Cruises, Monaco</w:t>
       </w:r>
@@ -1355,16 +1385,14 @@
           <w:rFonts w:ascii="Raleway" w:hAnsi="Raleway"/>
           <w:i/>
           <w:kern w:val="16"/>
-          <w:lang w:val="pt-PT"/>
-        </w:rPr>
-      </w:pPr>
-    </w:p>
-    <w:p>
-      <w:pPr>
-        <w:rPr>
-          <w:rFonts w:ascii="Raleway" w:hAnsi="Raleway"/>
-          <w:kern w:val="16"/>
-          <w:lang w:val="pt-PT"/>
+        </w:rPr>
+      </w:pPr>
+    </w:p>
+    <w:p>
+      <w:pPr>
+        <w:rPr>
+          <w:rFonts w:ascii="Raleway" w:hAnsi="Raleway"/>
+          <w:kern w:val="16"/>
         </w:rPr>
       </w:pPr>
     </w:p>
@@ -1514,43 +1542,7 @@
           <w:color w:val="000000"/>
           <w:szCs w:val="27"/>
         </w:rPr>
-        <w:t xml:space="preserve">Actively manage and mentor a dynamic team of </w:t>
-      </w:r>
-      <w:r>
-        <w:rPr>
-          <w:rFonts w:ascii="Raleway" w:hAnsi="Raleway" w:cs="Times New Roman"/>
-          <w:b/>
-          <w:color w:val="000000"/>
-          <w:szCs w:val="27"/>
-        </w:rPr>
-        <w:t>3</w:t>
-      </w:r>
-      <w:r>
-        <w:rPr>
-          <w:rFonts w:ascii="Raleway" w:hAnsi="Raleway" w:cs="Times New Roman"/>
-          <w:b/>
-          <w:color w:val="000000"/>
-          <w:szCs w:val="27"/>
-        </w:rPr>
-        <w:t xml:space="preserve"> developers, </w:t>
-      </w:r>
-      <w:r>
-        <w:rPr>
-          <w:rFonts w:ascii="Raleway" w:hAnsi="Raleway" w:cs="Times New Roman"/>
-          <w:b/>
-          <w:color w:val="000000"/>
-          <w:szCs w:val="27"/>
-        </w:rPr>
-        <w:t>active participation of hiring process and technical interviewing</w:t>
-      </w:r>
-      <w:r>
-        <w:rPr>
-          <w:rFonts w:ascii="Raleway" w:hAnsi="Raleway" w:cs="Times New Roman"/>
-          <w:b/>
-          <w:color w:val="000000"/>
-          <w:szCs w:val="27"/>
-        </w:rPr>
-        <w:t>.</w:t>
+        <w:t>Actively manage and mentor a dynamic team of 3 developers, active participation of hiring process and technical interviewing.</w:t>
       </w:r>
     </w:p>
     <w:p>
@@ -2496,10 +2488,274 @@
     </w:p>
     <w:p>
       <w:pPr>
+        <w:jc w:val="center"/>
+        <w:rPr>
+          <w:rFonts w:ascii="Raleway" w:hAnsi="Raleway"/>
+          <w:b/>
+          <w:kern w:val="16"/>
+          <w:sz w:val="36"/>
+        </w:rPr>
+      </w:pPr>
+      <w:r>
+        <w:rPr>
+          <w:rFonts w:ascii="Raleway" w:hAnsi="Raleway"/>
+          <w:b/>
+          <w:kern w:val="16"/>
+          <w:sz w:val="36"/>
+        </w:rPr>
+        <w:t>PERSONAL PROJECTS</w:t>
+      </w:r>
+    </w:p>
+    <w:p>
+      <w:pPr>
+        <w:jc w:val="center"/>
+        <w:rPr>
+          <w:rFonts w:ascii="Raleway" w:hAnsi="Raleway"/>
+          <w:b/>
+          <w:kern w:val="16"/>
+          <w:sz w:val="36"/>
+        </w:rPr>
+      </w:pPr>
+    </w:p>
+    <w:tbl>
+      <w:tblPr>
+        <w:tblStyle w:val="TableGrid"/>
+        <w:tblW w:w="0" w:type="auto"/>
+        <w:tblBorders>
+          <w:top w:val="none" w:sz="0" w:space="0" w:color="auto"/>
+          <w:left w:val="none" w:sz="0" w:space="0" w:color="auto"/>
+          <w:bottom w:val="none" w:sz="0" w:space="0" w:color="auto"/>
+          <w:right w:val="none" w:sz="0" w:space="0" w:color="auto"/>
+          <w:insideH w:val="none" w:sz="0" w:space="0" w:color="auto"/>
+          <w:insideV w:val="none" w:sz="0" w:space="0" w:color="auto"/>
+        </w:tblBorders>
+        <w:tblCellMar>
+          <w:bottom w:w="170" w:type="dxa"/>
+        </w:tblCellMar>
+        <w:tblLook w:val="04A0" w:firstRow="1" w:lastRow="0" w:firstColumn="1" w:lastColumn="0" w:noHBand="0" w:noVBand="1"/>
+      </w:tblPr>
+      <w:tblGrid>
+        <w:gridCol w:w="2660"/>
+        <w:gridCol w:w="5856"/>
+      </w:tblGrid>
+      <w:tr>
+        <w:tc>
+          <w:tcPr>
+            <w:tcW w:w="2660" w:type="dxa"/>
+          </w:tcPr>
+          <w:p>
+            <w:pPr>
+              <w:rPr>
+                <w:rFonts w:ascii="Raleway" w:hAnsi="Raleway"/>
+                <w:b/>
+                <w:bCs/>
+                <w:iCs/>
+                <w:kern w:val="16"/>
+              </w:rPr>
+            </w:pPr>
+            <w:r>
+              <w:rPr>
+                <w:rFonts w:ascii="Raleway" w:hAnsi="Raleway"/>
+                <w:b/>
+                <w:bCs/>
+                <w:iCs/>
+                <w:kern w:val="16"/>
+              </w:rPr>
+              <w:t>Podcast</w:t>
+            </w:r>
+          </w:p>
+        </w:tc>
+        <w:tc>
+          <w:tcPr>
+            <w:tcW w:w="5856" w:type="dxa"/>
+          </w:tcPr>
+          <w:p>
+            <w:pPr>
+              <w:spacing w:line="360" w:lineRule="auto"/>
+              <w:rPr>
+                <w:rFonts w:ascii="Raleway" w:hAnsi="Raleway"/>
+                <w:kern w:val="16"/>
+              </w:rPr>
+            </w:pPr>
+            <w:r>
+              <w:rPr>
+                <w:rFonts w:ascii="Raleway" w:hAnsi="Raleway"/>
+                <w:kern w:val="16"/>
+              </w:rPr>
+              <w:t xml:space="preserve">Host on a podcast show about sharing resources for </w:t>
+            </w:r>
+            <w:proofErr w:type="spellStart"/>
+            <w:r>
+              <w:rPr>
+                <w:rFonts w:ascii="Raleway" w:hAnsi="Raleway"/>
+                <w:kern w:val="16"/>
+              </w:rPr>
+              <w:t>transidentity</w:t>
+            </w:r>
+            <w:proofErr w:type="spellEnd"/>
+            <w:r>
+              <w:rPr>
+                <w:rFonts w:ascii="Raleway" w:hAnsi="Raleway"/>
+                <w:kern w:val="16"/>
+              </w:rPr>
+              <w:t>; in Hungarian</w:t>
+            </w:r>
+          </w:p>
+          <w:p>
+            <w:pPr>
+              <w:spacing w:line="360" w:lineRule="auto"/>
+              <w:rPr>
+                <w:rFonts w:ascii="Raleway" w:hAnsi="Raleway"/>
+                <w:i/>
+                <w:iCs/>
+                <w:kern w:val="16"/>
+              </w:rPr>
+            </w:pPr>
+            <w:r>
+              <w:rPr>
+                <w:rFonts w:ascii="Raleway" w:hAnsi="Raleway"/>
+                <w:i/>
+                <w:iCs/>
+                <w:kern w:val="16"/>
+              </w:rPr>
+              <w:t xml:space="preserve">“Egy </w:t>
+            </w:r>
+            <w:proofErr w:type="spellStart"/>
+            <w:r>
+              <w:rPr>
+                <w:rFonts w:ascii="Raleway" w:hAnsi="Raleway"/>
+                <w:i/>
+                <w:iCs/>
+                <w:kern w:val="16"/>
+              </w:rPr>
+              <w:t>Transz</w:t>
+            </w:r>
+            <w:proofErr w:type="spellEnd"/>
+            <w:r>
+              <w:rPr>
+                <w:rFonts w:ascii="Raleway" w:hAnsi="Raleway"/>
+                <w:i/>
+                <w:iCs/>
+                <w:kern w:val="16"/>
+              </w:rPr>
+              <w:t xml:space="preserve"> Podcast” – http://1tpc.hu</w:t>
+            </w:r>
+          </w:p>
+        </w:tc>
+      </w:tr>
+      <w:tr>
+        <w:tc>
+          <w:tcPr>
+            <w:tcW w:w="2660" w:type="dxa"/>
+          </w:tcPr>
+          <w:p>
+            <w:pPr>
+              <w:rPr>
+                <w:rFonts w:ascii="Raleway" w:hAnsi="Raleway"/>
+                <w:b/>
+                <w:kern w:val="16"/>
+              </w:rPr>
+            </w:pPr>
+            <w:r>
+              <w:rPr>
+                <w:rFonts w:ascii="Raleway" w:hAnsi="Raleway"/>
+                <w:b/>
+                <w:kern w:val="16"/>
+              </w:rPr>
+              <w:t>Website</w:t>
+            </w:r>
+          </w:p>
+        </w:tc>
+        <w:tc>
+          <w:tcPr>
+            <w:tcW w:w="5856" w:type="dxa"/>
+          </w:tcPr>
+          <w:p>
+            <w:pPr>
+              <w:spacing w:line="360" w:lineRule="auto"/>
+              <w:rPr>
+                <w:rFonts w:ascii="Raleway" w:hAnsi="Raleway"/>
+                <w:kern w:val="16"/>
+              </w:rPr>
+            </w:pPr>
+            <w:r>
+              <w:rPr>
+                <w:rFonts w:ascii="Raleway" w:hAnsi="Raleway"/>
+                <w:kern w:val="16"/>
+              </w:rPr>
+              <w:t xml:space="preserve">A wiki site for </w:t>
+            </w:r>
+            <w:proofErr w:type="spellStart"/>
+            <w:r>
+              <w:rPr>
+                <w:rFonts w:ascii="Raleway" w:hAnsi="Raleway"/>
+                <w:kern w:val="16"/>
+              </w:rPr>
+              <w:t>transidentity</w:t>
+            </w:r>
+            <w:proofErr w:type="spellEnd"/>
+            <w:r>
+              <w:rPr>
+                <w:rFonts w:ascii="Raleway" w:hAnsi="Raleway"/>
+                <w:kern w:val="16"/>
+              </w:rPr>
+              <w:t>-related information sharing</w:t>
+            </w:r>
+          </w:p>
+          <w:p>
+            <w:pPr>
+              <w:spacing w:line="360" w:lineRule="auto"/>
+              <w:rPr>
+                <w:rFonts w:ascii="Raleway" w:hAnsi="Raleway"/>
+                <w:i/>
+                <w:iCs/>
+                <w:kern w:val="16"/>
+                <w:lang w:val="de-DE"/>
+              </w:rPr>
+            </w:pPr>
+            <w:r>
+              <w:rPr>
+                <w:rFonts w:ascii="Raleway" w:hAnsi="Raleway"/>
+                <w:i/>
+                <w:iCs/>
+                <w:kern w:val="16"/>
+                <w:lang w:val="de-DE"/>
+              </w:rPr>
+              <w:t xml:space="preserve">“Gender </w:t>
+            </w:r>
+            <w:proofErr w:type="spellStart"/>
+            <w:r>
+              <w:rPr>
+                <w:rFonts w:ascii="Raleway" w:hAnsi="Raleway"/>
+                <w:i/>
+                <w:iCs/>
+                <w:kern w:val="16"/>
+                <w:lang w:val="de-DE"/>
+              </w:rPr>
+              <w:t>Utikalauz</w:t>
+            </w:r>
+            <w:proofErr w:type="spellEnd"/>
+            <w:r>
+              <w:rPr>
+                <w:rFonts w:ascii="Raleway" w:hAnsi="Raleway"/>
+                <w:i/>
+                <w:iCs/>
+                <w:kern w:val="16"/>
+                <w:lang w:val="de-DE"/>
+              </w:rPr>
+              <w:t>” – http://genderutikalauz.hu</w:t>
+            </w:r>
+          </w:p>
+        </w:tc>
+      </w:tr>
+    </w:tbl>
+    <w:p>
+      <w:pPr>
         <w:rPr>
           <w:rFonts w:ascii="Raleway" w:hAnsi="Raleway"/>
           <w:kern w:val="16"/>
           <w:sz w:val="28"/>
+          <w:lang w:val="de-DE"/>
         </w:rPr>
       </w:pPr>
     </w:p>
@@ -2509,6 +2765,7 @@
           <w:rFonts w:ascii="Raleway" w:hAnsi="Raleway"/>
           <w:kern w:val="16"/>
           <w:sz w:val="28"/>
+          <w:lang w:val="de-DE"/>
         </w:rPr>
       </w:pPr>
     </w:p>
@@ -3230,6 +3487,7 @@
   <w:style w:type="paragraph" w:default="1" w:styleId="Normal">
     <w:name w:val="Normal"/>
     <w:qFormat/>
+    <w:rsid w:val="003B4DC7"/>
   </w:style>
   <w:style w:type="character" w:default="1" w:styleId="DefaultParagraphFont">
     <w:name w:val="Default Paragraph Font"/>

</xml_diff>